<commit_message>
Integrate AL comments into documentation.
</commit_message>
<xml_diff>
--- a/DOCUMENTATION/WeightingCNORM26042022_DSHedit.docx
+++ b/DOCUMENTATION/WeightingCNORM26042022_DSHedit.docx
@@ -294,11 +294,21 @@
       <w:r>
         <w:t xml:space="preserve">investigated </w:t>
       </w:r>
-      <w:r>
-        <w:t>if</w:t>
-      </w:r>
-      <w:r>
-        <w:t xml:space="preserve"> the quality of normed test scores </w:t>
+      <w:del w:id="1" w:author="David Herzberg" w:date="2022-05-04T13:36:00Z">
+        <w:r>
+          <w:delText>if</w:delText>
+        </w:r>
+        <w:r>
+          <w:delText xml:space="preserve"> </w:delText>
+        </w:r>
+      </w:del>
+      <w:ins w:id="2" w:author="David Herzberg" w:date="2022-05-04T13:36:00Z">
+        <w:r>
+          <w:t xml:space="preserve">whether </w:t>
+        </w:r>
+      </w:ins>
+      <w:r>
+        <w:t xml:space="preserve">the quality of normed test scores </w:t>
       </w:r>
       <w:r>
         <w:t>derived</w:t>
@@ -313,7 +323,20 @@
         <w:t xml:space="preserve"> </w:t>
       </w:r>
       <w:r>
-        <w:t>non-representative</w:t>
+        <w:t>non-</w:t>
+      </w:r>
+      <w:ins w:id="3" w:author="David Herzberg" w:date="2022-05-04T13:36:00Z">
+        <w:r>
+          <w:t>demograp</w:t>
+        </w:r>
+      </w:ins>
+      <w:ins w:id="4" w:author="David Herzberg" w:date="2022-05-04T13:37:00Z">
+        <w:r>
+          <w:t xml:space="preserve">hically </w:t>
+        </w:r>
+      </w:ins>
+      <w:r>
+        <w:t>representative</w:t>
       </w:r>
       <w:r>
         <w:t xml:space="preserve"> samples can be improved by applying</w:t>
@@ -321,20 +344,69 @@
       <w:r>
         <w:t xml:space="preserve"> </w:t>
       </w:r>
-      <w:r>
-        <w:t xml:space="preserve">weighting. </w:t>
-      </w:r>
-      <w:r>
-        <w:t>To this end, we modeled a cognitive variable which</w:t>
-      </w:r>
-      <w:r>
-        <w:t xml:space="preserve"> </w:t>
-      </w:r>
-      <w:r>
-        <w:t>was influenced by three different stratification variables</w:t>
-      </w:r>
-      <w:r>
-        <w:t xml:space="preserve"> and showed a typical development across age within a </w:t>
+      <w:ins w:id="5" w:author="David Herzberg" w:date="2022-05-04T13:55:00Z">
+        <w:r>
+          <w:t xml:space="preserve">compensatory </w:t>
+        </w:r>
+      </w:ins>
+      <w:r>
+        <w:t>weighting</w:t>
+      </w:r>
+      <w:ins w:id="6" w:author="David Herzberg" w:date="2022-05-04T13:55:00Z">
+        <w:r>
+          <w:t xml:space="preserve"> at the raw score level</w:t>
+        </w:r>
+      </w:ins>
+      <w:r>
+        <w:t xml:space="preserve">. </w:t>
+      </w:r>
+      <w:r>
+        <w:t xml:space="preserve">To this end, we modeled a </w:t>
+      </w:r>
+      <w:ins w:id="7" w:author="David Herzberg" w:date="2022-05-04T13:40:00Z">
+        <w:r>
+          <w:t xml:space="preserve">latent </w:t>
+        </w:r>
+      </w:ins>
+      <w:r>
+        <w:t xml:space="preserve">cognitive </w:t>
+      </w:r>
+      <w:del w:id="8" w:author="David Herzberg" w:date="2022-05-04T13:40:00Z">
+        <w:r>
+          <w:delText xml:space="preserve">variable </w:delText>
+        </w:r>
+      </w:del>
+      <w:ins w:id="9" w:author="David Herzberg" w:date="2022-05-04T13:40:00Z">
+        <w:r>
+          <w:t xml:space="preserve">ability </w:t>
+        </w:r>
+      </w:ins>
+      <w:del w:id="10" w:author="David Herzberg" w:date="2022-05-04T13:41:00Z">
+        <w:r>
+          <w:delText>which</w:delText>
+        </w:r>
+        <w:r>
+          <w:delText xml:space="preserve"> </w:delText>
+        </w:r>
+        <w:r>
+          <w:delText>was influenced by three different stratification variables</w:delText>
+        </w:r>
+        <w:r>
+          <w:delText xml:space="preserve"> and showed a typical</w:delText>
+        </w:r>
+      </w:del>
+      <w:ins w:id="11" w:author="David Herzberg" w:date="2022-05-04T13:41:00Z">
+        <w:r>
+          <w:t xml:space="preserve">that showed an increasing developmental gradient </w:t>
+        </w:r>
+      </w:ins>
+      <w:del w:id="12" w:author="David Herzberg" w:date="2022-05-04T13:41:00Z">
+        <w:r>
+          <w:delText xml:space="preserve"> development across age </w:delText>
+        </w:r>
+      </w:del>
+      <w:r>
+        <w:t xml:space="preserve">within a </w:t>
       </w:r>
       <w:r>
         <w:t>reference population</w:t>
@@ -349,16 +421,34 @@
         <w:t xml:space="preserve">We subsequently </w:t>
       </w:r>
       <w:r>
-        <w:t xml:space="preserve">drew norm samples </w:t>
+        <w:t>drew norm</w:t>
+      </w:r>
+      <w:ins w:id="13" w:author="David Herzberg" w:date="2022-05-04T13:41:00Z">
+        <w:r>
+          <w:t>ative</w:t>
+        </w:r>
+      </w:ins>
+      <w:r>
+        <w:t xml:space="preserve"> samples </w:t>
       </w:r>
       <w:r>
         <w:t xml:space="preserve">of limited size </w:t>
       </w:r>
-      <w:r>
-        <w:t>in</w:t>
-      </w:r>
-      <w:r>
-        <w:t xml:space="preserve"> such a way that </w:t>
+      <w:del w:id="14" w:author="David Herzberg" w:date="2022-05-04T13:59:00Z">
+        <w:r>
+          <w:delText>in</w:delText>
+        </w:r>
+        <w:r>
+          <w:delText xml:space="preserve"> such a way</w:delText>
+        </w:r>
+      </w:del>
+      <w:ins w:id="15" w:author="David Herzberg" w:date="2022-05-04T13:59:00Z">
+        <w:r>
+          <w:t>such</w:t>
+        </w:r>
+      </w:ins>
+      <w:r>
+        <w:t xml:space="preserve"> that </w:t>
       </w:r>
       <w:r>
         <w:t>they</w:t>
@@ -378,7 +468,33 @@
       </w:r>
       <w:proofErr w:type="gramEnd"/>
       <w:r>
-        <w:t xml:space="preserve"> the distribution of the three stratification variables. </w:t>
+        <w:t xml:space="preserve"> the distribution of </w:t>
+      </w:r>
+      <w:del w:id="16" w:author="David Herzberg" w:date="2022-05-04T13:42:00Z">
+        <w:r>
+          <w:delText xml:space="preserve">the </w:delText>
+        </w:r>
+      </w:del>
+      <w:r>
+        <w:t xml:space="preserve">three </w:t>
+      </w:r>
+      <w:del w:id="17" w:author="David Herzberg" w:date="2022-05-04T13:42:00Z">
+        <w:r>
+          <w:delText>stratification variables</w:delText>
+        </w:r>
+      </w:del>
+      <w:ins w:id="18" w:author="David Herzberg" w:date="2022-05-04T13:42:00Z">
+        <w:r>
+          <w:t>demographic variables: gender, migration status, a</w:t>
+        </w:r>
+      </w:ins>
+      <w:ins w:id="19" w:author="David Herzberg" w:date="2022-05-04T13:43:00Z">
+        <w:r>
+          <w:t>nd regional location</w:t>
+        </w:r>
+      </w:ins>
+      <w:r>
+        <w:t xml:space="preserve">. </w:t>
       </w:r>
       <w:r>
         <w:t>Next</w:t>
@@ -392,37 +508,145 @@
       <w:r>
         <w:t xml:space="preserve">e generated </w:t>
       </w:r>
-      <w:r>
-        <w:t>fictitious</w:t>
-      </w:r>
-      <w:r>
-        <w:t xml:space="preserve"> </w:t>
-      </w:r>
-      <w:r>
-        <w:t xml:space="preserve">test results for </w:t>
-      </w:r>
-      <w:proofErr w:type="gramStart"/>
-      <w:r>
-        <w:t>each individual</w:t>
-      </w:r>
-      <w:proofErr w:type="gramEnd"/>
-      <w:r>
-        <w:t xml:space="preserve"> based on a </w:t>
-      </w:r>
-      <w:r>
-        <w:t xml:space="preserve">one parameter logistic </w:t>
-      </w:r>
+      <w:del w:id="20" w:author="David Herzberg" w:date="2022-05-04T13:52:00Z">
+        <w:r>
+          <w:delText>fictitious</w:delText>
+        </w:r>
+        <w:r>
+          <w:delText xml:space="preserve"> </w:delText>
+        </w:r>
+      </w:del>
+      <w:ins w:id="21" w:author="David Herzberg" w:date="2022-05-04T13:53:00Z">
+        <w:r>
+          <w:t>simulated</w:t>
+        </w:r>
+      </w:ins>
+      <w:ins w:id="22" w:author="David Herzberg" w:date="2022-05-04T13:52:00Z">
+        <w:r>
+          <w:t xml:space="preserve"> </w:t>
+        </w:r>
+      </w:ins>
+      <w:r>
+        <w:t xml:space="preserve">test results for each </w:t>
+      </w:r>
+      <w:del w:id="23" w:author="David Herzberg" w:date="2022-05-04T13:53:00Z">
+        <w:r>
+          <w:delText xml:space="preserve">individual </w:delText>
+        </w:r>
+      </w:del>
+      <w:ins w:id="24" w:author="David Herzberg" w:date="2022-05-04T13:53:00Z">
+        <w:r>
+          <w:t xml:space="preserve">person </w:t>
+        </w:r>
+      </w:ins>
+      <w:r>
+        <w:t xml:space="preserve">based on a </w:t>
+      </w:r>
+      <w:r>
+        <w:t>one</w:t>
+      </w:r>
+      <w:ins w:id="25" w:author="David Herzberg" w:date="2022-05-04T15:18:00Z">
+        <w:r>
+          <w:t>-</w:t>
+        </w:r>
+      </w:ins>
+      <w:del w:id="26" w:author="David Herzberg" w:date="2022-05-04T15:18:00Z">
+        <w:r>
+          <w:delText xml:space="preserve"> </w:delText>
+        </w:r>
+      </w:del>
+      <w:r>
+        <w:t xml:space="preserve">parameter logistic </w:t>
+      </w:r>
+      <w:ins w:id="27" w:author="David Herzberg" w:date="2022-05-04T15:19:00Z">
+        <w:r>
+          <w:t xml:space="preserve">IRT </w:t>
+        </w:r>
+      </w:ins>
       <w:r>
         <w:t>model</w:t>
       </w:r>
       <w:r>
-        <w:t xml:space="preserve">. From these test results we derived norm models </w:t>
-      </w:r>
-      <w:r>
-        <w:t xml:space="preserve">either </w:t>
-      </w:r>
-      <w:r>
-        <w:t xml:space="preserve">with or without applying weighting. </w:t>
+        <w:t xml:space="preserve">. </w:t>
+      </w:r>
+      <w:del w:id="28" w:author="David Herzberg" w:date="2022-05-04T15:48:00Z">
+        <w:r>
+          <w:delText>From these</w:delText>
+        </w:r>
+      </w:del>
+      <w:ins w:id="29" w:author="David Herzberg" w:date="2022-05-04T15:48:00Z">
+        <w:r>
+          <w:t>Using these</w:t>
+        </w:r>
+      </w:ins>
+      <w:r>
+        <w:t xml:space="preserve"> </w:t>
+      </w:r>
+      <w:del w:id="30" w:author="David Herzberg" w:date="2022-05-04T15:19:00Z">
+        <w:r>
+          <w:delText xml:space="preserve">test </w:delText>
+        </w:r>
+      </w:del>
+      <w:ins w:id="31" w:author="David Herzberg" w:date="2022-05-04T15:19:00Z">
+        <w:r>
+          <w:t xml:space="preserve">simulated </w:t>
+        </w:r>
+      </w:ins>
+      <w:del w:id="32" w:author="David Herzberg" w:date="2022-05-04T15:48:00Z">
+        <w:r>
+          <w:delText xml:space="preserve">results </w:delText>
+        </w:r>
+      </w:del>
+      <w:ins w:id="33" w:author="David Herzberg" w:date="2022-05-04T15:48:00Z">
+        <w:r>
+          <w:t xml:space="preserve">data, </w:t>
+        </w:r>
+      </w:ins>
+      <w:r>
+        <w:t xml:space="preserve">we </w:t>
+      </w:r>
+      <w:del w:id="34" w:author="David Herzberg" w:date="2022-05-04T15:48:00Z">
+        <w:r>
+          <w:delText xml:space="preserve">derived </w:delText>
+        </w:r>
+        <w:commentRangeStart w:id="35"/>
+        <w:r>
+          <w:delText xml:space="preserve">norm </w:delText>
+        </w:r>
+        <w:commentRangeEnd w:id="35"/>
+        <w:r>
+          <w:rPr>
+            <w:rStyle w:val="CommentReference"/>
+          </w:rPr>
+          <w:commentReference w:id="35"/>
+        </w:r>
+        <w:r>
+          <w:delText>models</w:delText>
+        </w:r>
+      </w:del>
+      <w:ins w:id="36" w:author="David Herzberg" w:date="2022-05-04T15:48:00Z">
+        <w:r>
+          <w:t>applied continuous, regression-based norm</w:t>
+        </w:r>
+      </w:ins>
+      <w:ins w:id="37" w:author="David Herzberg" w:date="2022-05-04T15:49:00Z">
+        <w:r>
+          <w:t>ing techniques, both with and without compensatory weighting</w:t>
+        </w:r>
+      </w:ins>
+      <w:del w:id="38" w:author="David Herzberg" w:date="2022-05-04T15:49:00Z">
+        <w:r>
+          <w:delText xml:space="preserve"> </w:delText>
+        </w:r>
+        <w:r>
+          <w:delText xml:space="preserve">either </w:delText>
+        </w:r>
+        <w:r>
+          <w:delText>with or without applying weighting</w:delText>
+        </w:r>
+      </w:del>
+      <w:r>
+        <w:t xml:space="preserve">. </w:t>
       </w:r>
       <w:r>
         <w:t xml:space="preserve">The weighting technique was able to substantially reduce the bias of the normed </w:t>
@@ -799,11 +1023,19 @@
         </w:rPr>
         <w:t xml:space="preserve">Based on the suggestion of </w:t>
       </w:r>
+      <w:commentRangeStart w:id="39"/>
       <w:r>
         <w:rPr>
           <w:rFonts w:cstheme="minorHAnsi"/>
         </w:rPr>
         <w:t>Wechsler (1939, Chapter 3)</w:t>
+      </w:r>
+      <w:commentRangeEnd w:id="39"/>
+      <w:r>
+        <w:rPr>
+          <w:rStyle w:val="CommentReference"/>
+        </w:rPr>
+        <w:commentReference w:id="39"/>
       </w:r>
       <w:r>
         <w:rPr>
@@ -4155,7 +4387,21 @@
         <w:t xml:space="preserve">we </w:t>
       </w:r>
       <w:r>
-        <w:t xml:space="preserve">mimicked six different sampling scenarios, each with the same sample size. </w:t>
+        <w:t xml:space="preserve">mimicked </w:t>
+      </w:r>
+      <w:commentRangeStart w:id="40"/>
+      <w:r>
+        <w:t>six different sampling scenarios, each with the same sample size.</w:t>
+      </w:r>
+      <w:commentRangeEnd w:id="40"/>
+      <w:r>
+        <w:rPr>
+          <w:rStyle w:val="CommentReference"/>
+        </w:rPr>
+        <w:commentReference w:id="40"/>
+      </w:r>
+      <w:r>
+        <w:t xml:space="preserve"> </w:t>
       </w:r>
       <w:r>
         <w:t xml:space="preserve">The first scenario served as a control condition with </w:t>
@@ -4487,7 +4733,11 @@
         <w:t xml:space="preserve">1. Overall, we expected that WCN would </w:t>
       </w:r>
       <w:r>
-        <w:t xml:space="preserve">lead to less biased estimates of the norm scores in terms of </w:t>
+        <w:t xml:space="preserve">lead to less </w:t>
+      </w:r>
+      <w:commentRangeStart w:id="41"/>
+      <w:r>
+        <w:t xml:space="preserve">biased estimates of the norm scores in terms of </w:t>
       </w:r>
       <w:r>
         <w:t>root mean square error (</w:t>
@@ -4513,7 +4763,17 @@
         <w:t>)</w:t>
       </w:r>
       <w:r>
-        <w:t xml:space="preserve"> as compared to SCN</w:t>
+        <w:t xml:space="preserve"> </w:t>
+      </w:r>
+      <w:commentRangeEnd w:id="41"/>
+      <w:r>
+        <w:rPr>
+          <w:rStyle w:val="CommentReference"/>
+        </w:rPr>
+        <w:commentReference w:id="41"/>
+      </w:r>
+      <w:r>
+        <w:t>as compared to SCN</w:t>
       </w:r>
       <w:r>
         <w:t>, hence improving</w:t>
@@ -4567,7 +4827,7 @@
       <w:r>
         <w:t xml:space="preserve"> </w:t>
       </w:r>
-      <w:bookmarkStart w:id="1" w:name="_Hlk100505615"/>
+      <w:bookmarkStart w:id="42" w:name="_Hlk100505615"/>
       <w:r>
         <w:t xml:space="preserve">Therefore, the norming error was supposed to increase with the bias of the norm sample, but </w:t>
       </w:r>
@@ -4580,7 +4840,7 @@
       <w:r>
         <w:t>.</w:t>
       </w:r>
-      <w:bookmarkEnd w:id="1"/>
+      <w:bookmarkEnd w:id="42"/>
     </w:p>
     <w:p>
       <w:r>
@@ -4763,473 +5023,478 @@
         <w:t xml:space="preserve"> model describing the</w:t>
       </w:r>
       <w:r>
-        <w:t xml:space="preserve"> development </w:t>
+        <w:t xml:space="preserve"> development and </w:t>
+      </w:r>
+      <w:del w:id="43" w:author="David Herzberg" w:date="2022-05-05T09:34:00Z">
+        <w:r>
+          <w:delText xml:space="preserve"> </w:delText>
+        </w:r>
+      </w:del>
+      <w:r>
+        <w:t xml:space="preserve">distribution of a </w:t>
+      </w:r>
+      <w:r>
+        <w:t>typical</w:t>
+      </w:r>
+      <w:r>
+        <w:t xml:space="preserve"> cognitive ability</w:t>
+      </w:r>
+      <w:r>
+        <w:t>, (b) drew norm samples with different biases and (c) applied the retrieved norm</w:t>
+      </w:r>
+      <w:r>
+        <w:t>ed</w:t>
+      </w:r>
+      <w:r>
+        <w:t xml:space="preserve"> scores to </w:t>
+      </w:r>
+      <w:r>
+        <w:t xml:space="preserve">a </w:t>
+      </w:r>
+      <w:r>
+        <w:t>large test dataset. The distribution of the cognitive ability</w:t>
+      </w:r>
+      <w:r>
+        <w:t xml:space="preserve"> within a population </w:t>
+      </w:r>
+      <w:r>
+        <w:t xml:space="preserve">was specified </w:t>
+      </w:r>
+      <w:r>
+        <w:t xml:space="preserve">as a function of </w:t>
+      </w:r>
+      <w:r>
+        <w:t xml:space="preserve">age </w:t>
+      </w:r>
+      <w:r>
+        <w:t>and</w:t>
+      </w:r>
+      <w:r>
+        <w:t xml:space="preserve"> three fictious SVs</w:t>
+      </w:r>
+      <w:r>
+        <w:t xml:space="preserve">, that is, </w:t>
       </w:r>
       <w:proofErr w:type="gramStart"/>
       <w:r>
-        <w:t xml:space="preserve">and </w:t>
-      </w:r>
-      <w:r>
-        <w:t xml:space="preserve"> </w:t>
-      </w:r>
-      <w:r>
-        <w:t>distribution</w:t>
+        <w:t>each individual</w:t>
       </w:r>
       <w:proofErr w:type="gramEnd"/>
       <w:r>
-        <w:t xml:space="preserve"> of a </w:t>
-      </w:r>
-      <w:r>
-        <w:t>typical</w:t>
-      </w:r>
-      <w:r>
-        <w:t xml:space="preserve"> cognitive ability</w:t>
-      </w:r>
-      <w:r>
-        <w:t>, (b) drew norm samples with different biases and (c) applied the retrieved norm</w:t>
-      </w:r>
-      <w:r>
-        <w:t>ed</w:t>
-      </w:r>
-      <w:r>
-        <w:t xml:space="preserve"> scores to </w:t>
+        <w:t xml:space="preserve"> in this population was characterized by </w:t>
+      </w:r>
+      <w:r>
+        <w:t xml:space="preserve">age, </w:t>
+      </w:r>
+      <w:r>
+        <w:t>a certain level of cognitive ability and belonged to a</w:t>
+      </w:r>
+      <w:r>
+        <w:t xml:space="preserve"> particular </w:t>
+      </w:r>
+      <w:r>
+        <w:t>stratum</w:t>
+      </w:r>
+      <w:r>
+        <w:t xml:space="preserve"> </w:t>
+      </w:r>
+      <w:r>
+        <w:t>spanned</w:t>
+      </w:r>
+      <w:r>
+        <w:t xml:space="preserve"> by </w:t>
+      </w:r>
+      <w:r>
+        <w:t xml:space="preserve">the cross-classification of </w:t>
+      </w:r>
+      <w:r>
+        <w:t xml:space="preserve">three </w:t>
+      </w:r>
+      <w:r>
+        <w:t>SV</w:t>
+      </w:r>
+      <w:r>
+        <w:t>s</w:t>
+      </w:r>
+      <w:r>
+        <w:t xml:space="preserve">. </w:t>
+      </w:r>
+      <w:r>
+        <w:t xml:space="preserve">Because the </w:t>
+      </w:r>
+      <w:r>
+        <w:t xml:space="preserve">complexity of the simulation </w:t>
+      </w:r>
+      <w:r>
+        <w:t>was relatively high already, we constrained the correlation between</w:t>
+      </w:r>
+      <w:r>
+        <w:t xml:space="preserve"> the </w:t>
+      </w:r>
+      <w:r>
+        <w:t xml:space="preserve">different </w:t>
+      </w:r>
+      <w:r>
+        <w:t>SV</w:t>
+      </w:r>
+      <w:r>
+        <w:t xml:space="preserve">s </w:t>
+      </w:r>
+      <w:r>
+        <w:t>to zero</w:t>
+      </w:r>
+      <w:r>
+        <w:t xml:space="preserve">, that is, the joint probabilities matched the product of the marginal </w:t>
+      </w:r>
+      <w:r>
+        <w:t>probabilities</w:t>
+      </w:r>
+      <w:r>
+        <w:t xml:space="preserve"> within the </w:t>
+      </w:r>
+      <w:r>
+        <w:t>reference population</w:t>
+      </w:r>
+      <w:r>
+        <w:t>.</w:t>
+      </w:r>
+      <w:r>
+        <w:t xml:space="preserve"> </w:t>
+      </w:r>
+      <w:r>
+        <w:t xml:space="preserve">For </w:t>
+      </w:r>
+      <w:r>
+        <w:t xml:space="preserve">sampling </w:t>
+      </w:r>
+      <w:r>
+        <w:t xml:space="preserve">condition 1, </w:t>
+      </w:r>
+      <w:r>
+        <w:t xml:space="preserve">that is, unbiased sampling, </w:t>
+      </w:r>
+      <w:r>
+        <w:t xml:space="preserve">we </w:t>
+      </w:r>
+      <w:r>
+        <w:t>compiled</w:t>
+      </w:r>
+      <w:r>
+        <w:t xml:space="preserve"> a </w:t>
+      </w:r>
+      <w:r>
+        <w:t xml:space="preserve">population </w:t>
+      </w:r>
+      <w:r>
+        <w:t xml:space="preserve">sample that exactly satisfied the population model and from which </w:t>
+      </w:r>
+      <w:r>
+        <w:t xml:space="preserve">random </w:t>
+      </w:r>
+      <w:r>
+        <w:t xml:space="preserve">norm samples of </w:t>
+      </w:r>
+      <w:r>
+        <w:t xml:space="preserve">the </w:t>
+      </w:r>
+      <w:r>
+        <w:t xml:space="preserve">size </w:t>
+      </w:r>
+      <w:r>
+        <w:rPr>
+          <w:i/>
+          <w:iCs/>
+        </w:rPr>
+        <w:t>N</w:t>
+      </w:r>
+      <w:r>
+        <w:t xml:space="preserve"> = 600 (100 per cohort) were </w:t>
+      </w:r>
+      <w:r>
+        <w:t>repeatedly</w:t>
+      </w:r>
+      <w:r>
+        <w:t xml:space="preserve"> </w:t>
+      </w:r>
+      <w:r>
+        <w:t xml:space="preserve">drawn </w:t>
+      </w:r>
+      <w:r>
+        <w:t>to serve as a benchmark</w:t>
+      </w:r>
+      <w:r>
+        <w:t xml:space="preserve"> for all other conditions</w:t>
+      </w:r>
+      <w:r>
+        <w:t xml:space="preserve">. </w:t>
+      </w:r>
+      <w:r>
+        <w:t>For</w:t>
+      </w:r>
+      <w:r>
+        <w:t xml:space="preserve"> the five</w:t>
+      </w:r>
+      <w:r>
+        <w:t xml:space="preserve"> </w:t>
+      </w:r>
+      <w:r>
+        <w:t xml:space="preserve">remaining </w:t>
+      </w:r>
+      <w:r>
+        <w:t>sampling condition</w:t>
+      </w:r>
+      <w:r>
+        <w:t>s</w:t>
+      </w:r>
+      <w:r>
+        <w:t xml:space="preserve">, </w:t>
+      </w:r>
+      <w:r>
+        <w:t xml:space="preserve">we also compiled </w:t>
+      </w:r>
+      <w:r>
+        <w:t xml:space="preserve">large </w:t>
+      </w:r>
+      <w:r>
+        <w:t xml:space="preserve">population </w:t>
+      </w:r>
+      <w:r>
+        <w:t>samples</w:t>
+      </w:r>
+      <w:r>
+        <w:t xml:space="preserve">, </w:t>
+      </w:r>
+      <w:r>
+        <w:t xml:space="preserve">from which </w:t>
+      </w:r>
+      <w:r>
+        <w:t xml:space="preserve">random </w:t>
+      </w:r>
+      <w:r>
+        <w:t xml:space="preserve">norm samples of </w:t>
+      </w:r>
+      <w:r>
+        <w:t xml:space="preserve">the </w:t>
+      </w:r>
+      <w:r>
+        <w:t xml:space="preserve">same </w:t>
+      </w:r>
+      <w:r>
+        <w:t xml:space="preserve">size </w:t>
+      </w:r>
+      <w:r>
+        <w:t xml:space="preserve">were </w:t>
+      </w:r>
+      <w:r>
+        <w:t>subsequently</w:t>
+      </w:r>
+      <w:r>
+        <w:t xml:space="preserve"> </w:t>
+      </w:r>
+      <w:r>
+        <w:t>drawn</w:t>
+      </w:r>
+      <w:r>
+        <w:t xml:space="preserve">. </w:t>
+      </w:r>
+      <w:r>
+        <w:t>T</w:t>
+      </w:r>
+      <w:r>
+        <w:t xml:space="preserve">he distribution of age and of the cognitive </w:t>
+      </w:r>
+      <w:r>
+        <w:t>ability</w:t>
+      </w:r>
+      <w:r>
+        <w:t xml:space="preserve"> within each </w:t>
+      </w:r>
+      <w:r>
+        <w:t>stratum</w:t>
+      </w:r>
+      <w:r>
+        <w:t xml:space="preserve"> </w:t>
+      </w:r>
+      <w:r>
+        <w:t xml:space="preserve">of these population samples </w:t>
+      </w:r>
+      <w:r>
+        <w:t>w</w:t>
+      </w:r>
+      <w:r>
+        <w:t>ere</w:t>
+      </w:r>
+      <w:r>
+        <w:t xml:space="preserve"> </w:t>
+      </w:r>
+      <w:proofErr w:type="gramStart"/>
+      <w:r>
+        <w:t>exactly the same</w:t>
+      </w:r>
+      <w:proofErr w:type="gramEnd"/>
+      <w:r>
+        <w:t xml:space="preserve"> as for </w:t>
+      </w:r>
+      <w:r>
+        <w:t>the unbiased population sample</w:t>
+      </w:r>
+      <w:r>
+        <w:t xml:space="preserve">, but </w:t>
+      </w:r>
+      <w:r>
+        <w:t xml:space="preserve">the </w:t>
+      </w:r>
+      <w:r>
+        <w:t>SV</w:t>
+      </w:r>
+      <w:r>
+        <w:t xml:space="preserve">s were </w:t>
+      </w:r>
+      <w:r>
+        <w:t>distributed differently</w:t>
+      </w:r>
+      <w:r>
+        <w:t>.</w:t>
+      </w:r>
+      <w:r>
+        <w:t xml:space="preserve"> </w:t>
+      </w:r>
+      <w:r>
+        <w:t xml:space="preserve">Thus, it was possible to </w:t>
+      </w:r>
+      <w:r>
+        <w:t>mimic</w:t>
+      </w:r>
+      <w:r>
+        <w:t xml:space="preserve"> </w:t>
+      </w:r>
+      <w:r>
+        <w:t xml:space="preserve">the </w:t>
+      </w:r>
+      <w:r>
+        <w:t>different sampl</w:t>
+      </w:r>
+      <w:r>
+        <w:t xml:space="preserve">ing </w:t>
+      </w:r>
+      <w:r>
+        <w:t xml:space="preserve">scenarios </w:t>
+      </w:r>
+      <w:r>
+        <w:t>with</w:t>
+      </w:r>
+      <w:r>
+        <w:t xml:space="preserve"> </w:t>
+      </w:r>
+      <w:r>
+        <w:t xml:space="preserve">varying </w:t>
+      </w:r>
+      <w:r>
+        <w:t>types of violations of the representativeness</w:t>
+      </w:r>
+      <w:r>
+        <w:t xml:space="preserve"> and yet perform random sampling</w:t>
+      </w:r>
+      <w:r>
+        <w:t>. After</w:t>
+      </w:r>
+      <w:r>
+        <w:t xml:space="preserve"> drawing the norm samples</w:t>
+      </w:r>
+      <w:r>
+        <w:t xml:space="preserve">, test </w:t>
+      </w:r>
+      <w:r>
+        <w:t>results</w:t>
+      </w:r>
+      <w:r>
+        <w:t xml:space="preserve"> </w:t>
+      </w:r>
+      <w:r>
+        <w:t xml:space="preserve">for </w:t>
+      </w:r>
+      <w:proofErr w:type="gramStart"/>
+      <w:r>
+        <w:t>each individual</w:t>
+      </w:r>
+      <w:proofErr w:type="gramEnd"/>
+      <w:r>
+        <w:t xml:space="preserve"> </w:t>
+      </w:r>
+      <w:r>
+        <w:t xml:space="preserve">were </w:t>
+      </w:r>
+      <w:r>
+        <w:t>simulated</w:t>
+      </w:r>
+      <w:r>
+        <w:t xml:space="preserve"> </w:t>
+      </w:r>
+      <w:r>
+        <w:t xml:space="preserve">by entering the individual’s </w:t>
+      </w:r>
+      <w:r>
+        <w:rPr>
+          <w:i/>
+          <w:iCs/>
+        </w:rPr>
+        <w:t>z</w:t>
+      </w:r>
+      <w:r>
+        <w:t xml:space="preserve">-standardized </w:t>
+      </w:r>
+      <w:r>
+        <w:t xml:space="preserve">cognitive ability into </w:t>
       </w:r>
       <w:r>
         <w:t xml:space="preserve">a </w:t>
       </w:r>
       <w:r>
-        <w:t>large test dataset. The distribution of the cognitive ability</w:t>
-      </w:r>
-      <w:r>
-        <w:t xml:space="preserve"> within a population </w:t>
-      </w:r>
-      <w:r>
-        <w:t xml:space="preserve">was specified </w:t>
-      </w:r>
-      <w:r>
-        <w:t xml:space="preserve">as a function of </w:t>
-      </w:r>
-      <w:r>
-        <w:t xml:space="preserve">age </w:t>
-      </w:r>
-      <w:r>
-        <w:t>and</w:t>
-      </w:r>
-      <w:r>
-        <w:t xml:space="preserve"> three fictious SVs</w:t>
-      </w:r>
-      <w:r>
-        <w:t xml:space="preserve">, that is, </w:t>
-      </w:r>
-      <w:proofErr w:type="gramStart"/>
-      <w:r>
-        <w:t>each individual</w:t>
-      </w:r>
-      <w:proofErr w:type="gramEnd"/>
-      <w:r>
-        <w:t xml:space="preserve"> in this population was characterized by </w:t>
-      </w:r>
-      <w:r>
-        <w:t xml:space="preserve">age, </w:t>
-      </w:r>
-      <w:r>
-        <w:t>a certain level of cognitive ability and belonged to a</w:t>
-      </w:r>
-      <w:r>
-        <w:t xml:space="preserve"> particular </w:t>
-      </w:r>
-      <w:r>
-        <w:t>stratum</w:t>
-      </w:r>
-      <w:r>
-        <w:t xml:space="preserve"> </w:t>
-      </w:r>
-      <w:r>
-        <w:t>spanned</w:t>
-      </w:r>
-      <w:r>
-        <w:t xml:space="preserve"> by </w:t>
-      </w:r>
-      <w:r>
-        <w:t xml:space="preserve">the cross-classification of </w:t>
-      </w:r>
-      <w:r>
-        <w:t xml:space="preserve">three </w:t>
-      </w:r>
-      <w:r>
-        <w:t>SV</w:t>
-      </w:r>
-      <w:r>
-        <w:t>s</w:t>
-      </w:r>
-      <w:r>
-        <w:t xml:space="preserve">. </w:t>
-      </w:r>
-      <w:r>
-        <w:t xml:space="preserve">Because the </w:t>
-      </w:r>
-      <w:r>
-        <w:t xml:space="preserve">complexity of the simulation </w:t>
-      </w:r>
-      <w:r>
-        <w:t>was relatively high already, we constrained the correlation between</w:t>
-      </w:r>
-      <w:r>
-        <w:t xml:space="preserve"> the </w:t>
-      </w:r>
-      <w:r>
-        <w:t xml:space="preserve">different </w:t>
-      </w:r>
-      <w:r>
-        <w:t>SV</w:t>
-      </w:r>
-      <w:r>
-        <w:t xml:space="preserve">s </w:t>
-      </w:r>
-      <w:r>
-        <w:t>to zero</w:t>
-      </w:r>
-      <w:r>
-        <w:t xml:space="preserve">, that is, the joint probabilities matched the product of the marginal </w:t>
-      </w:r>
-      <w:r>
-        <w:t>probabilities</w:t>
-      </w:r>
-      <w:r>
-        <w:t xml:space="preserve"> within the </w:t>
-      </w:r>
-      <w:r>
-        <w:t>reference population</w:t>
+        <w:t>one-parameter logistic (</w:t>
+      </w:r>
+      <w:r>
+        <w:t>1-PL</w:t>
+      </w:r>
+      <w:r>
+        <w:t>)</w:t>
+      </w:r>
+      <w:r>
+        <w:t xml:space="preserve"> model. The fictitious test </w:t>
+      </w:r>
+      <w:r>
+        <w:t xml:space="preserve">scale </w:t>
+      </w:r>
+      <w:r>
+        <w:t xml:space="preserve">contained </w:t>
+      </w:r>
+      <w:r>
+        <w:t>31 test items</w:t>
+      </w:r>
+      <w:r>
+        <w:t xml:space="preserve">, with </w:t>
+      </w:r>
+      <w:r>
+        <w:t xml:space="preserve">the </w:t>
+      </w:r>
+      <w:commentRangeStart w:id="44"/>
+      <w:r>
+        <w:t xml:space="preserve">item difficulties </w:t>
+      </w:r>
+      <w:r>
+        <w:t>covering the whole ability range</w:t>
       </w:r>
       <w:r>
         <w:t>.</w:t>
       </w:r>
-      <w:r>
-        <w:t xml:space="preserve"> </w:t>
-      </w:r>
-      <w:r>
-        <w:t xml:space="preserve">For </w:t>
-      </w:r>
-      <w:r>
-        <w:t xml:space="preserve">sampling </w:t>
-      </w:r>
-      <w:r>
-        <w:t xml:space="preserve">condition 1, </w:t>
-      </w:r>
-      <w:r>
-        <w:t xml:space="preserve">that is, unbiased sampling, </w:t>
-      </w:r>
-      <w:r>
-        <w:t xml:space="preserve">we </w:t>
-      </w:r>
-      <w:r>
-        <w:t>compiled</w:t>
-      </w:r>
-      <w:r>
-        <w:t xml:space="preserve"> a </w:t>
-      </w:r>
-      <w:r>
-        <w:t xml:space="preserve">population </w:t>
-      </w:r>
-      <w:r>
-        <w:t xml:space="preserve">sample that exactly satisfied the population model and from which </w:t>
-      </w:r>
-      <w:r>
-        <w:t xml:space="preserve">random </w:t>
-      </w:r>
-      <w:r>
-        <w:t xml:space="preserve">norm samples of </w:t>
-      </w:r>
-      <w:r>
-        <w:t xml:space="preserve">the </w:t>
-      </w:r>
-      <w:r>
-        <w:t xml:space="preserve">size </w:t>
-      </w:r>
-      <w:r>
-        <w:rPr>
-          <w:i/>
-          <w:iCs/>
-        </w:rPr>
-        <w:t>N</w:t>
-      </w:r>
-      <w:r>
-        <w:t xml:space="preserve"> = 600 (100 per cohort) were </w:t>
-      </w:r>
-      <w:r>
-        <w:t>repeatedly</w:t>
-      </w:r>
-      <w:r>
-        <w:t xml:space="preserve"> </w:t>
-      </w:r>
-      <w:r>
-        <w:t xml:space="preserve">drawn </w:t>
-      </w:r>
-      <w:r>
-        <w:t>to serve as a benchmark</w:t>
-      </w:r>
-      <w:r>
-        <w:t xml:space="preserve"> for all other conditions</w:t>
-      </w:r>
-      <w:r>
-        <w:t xml:space="preserve">. </w:t>
-      </w:r>
-      <w:r>
-        <w:t>For</w:t>
-      </w:r>
-      <w:r>
-        <w:t xml:space="preserve"> the five</w:t>
-      </w:r>
-      <w:r>
-        <w:t xml:space="preserve"> </w:t>
-      </w:r>
-      <w:r>
-        <w:t xml:space="preserve">remaining </w:t>
-      </w:r>
-      <w:r>
-        <w:t>sampling condition</w:t>
-      </w:r>
-      <w:r>
-        <w:t>s</w:t>
-      </w:r>
-      <w:r>
-        <w:t xml:space="preserve">, </w:t>
-      </w:r>
-      <w:r>
-        <w:t xml:space="preserve">we also compiled </w:t>
-      </w:r>
-      <w:r>
-        <w:t xml:space="preserve">large </w:t>
-      </w:r>
-      <w:r>
-        <w:t xml:space="preserve">population </w:t>
-      </w:r>
-      <w:r>
-        <w:t>samples</w:t>
-      </w:r>
-      <w:r>
-        <w:t xml:space="preserve">, </w:t>
-      </w:r>
-      <w:r>
-        <w:t xml:space="preserve">from which </w:t>
-      </w:r>
-      <w:r>
-        <w:t xml:space="preserve">random </w:t>
-      </w:r>
-      <w:r>
-        <w:t xml:space="preserve">norm samples of </w:t>
-      </w:r>
-      <w:r>
-        <w:t xml:space="preserve">the </w:t>
-      </w:r>
-      <w:r>
-        <w:t xml:space="preserve">same </w:t>
-      </w:r>
-      <w:r>
-        <w:t xml:space="preserve">size </w:t>
-      </w:r>
-      <w:r>
-        <w:t xml:space="preserve">were </w:t>
-      </w:r>
-      <w:r>
-        <w:t>subsequently</w:t>
-      </w:r>
-      <w:r>
-        <w:t xml:space="preserve"> </w:t>
-      </w:r>
-      <w:r>
-        <w:t>drawn</w:t>
-      </w:r>
-      <w:r>
-        <w:t xml:space="preserve">. </w:t>
-      </w:r>
-      <w:r>
-        <w:t>T</w:t>
-      </w:r>
-      <w:r>
-        <w:t xml:space="preserve">he distribution of age and of the cognitive </w:t>
-      </w:r>
-      <w:r>
-        <w:t>ability</w:t>
-      </w:r>
-      <w:r>
-        <w:t xml:space="preserve"> within each </w:t>
-      </w:r>
-      <w:r>
-        <w:t>stratum</w:t>
-      </w:r>
-      <w:r>
-        <w:t xml:space="preserve"> </w:t>
-      </w:r>
-      <w:r>
-        <w:t xml:space="preserve">of these population samples </w:t>
-      </w:r>
-      <w:r>
-        <w:t>w</w:t>
-      </w:r>
-      <w:r>
-        <w:t>ere</w:t>
-      </w:r>
-      <w:r>
-        <w:t xml:space="preserve"> </w:t>
-      </w:r>
-      <w:proofErr w:type="gramStart"/>
-      <w:r>
-        <w:t>exactly the same</w:t>
-      </w:r>
-      <w:proofErr w:type="gramEnd"/>
-      <w:r>
-        <w:t xml:space="preserve"> as for </w:t>
-      </w:r>
-      <w:r>
-        <w:t>the unbiased population sample</w:t>
-      </w:r>
-      <w:r>
-        <w:t xml:space="preserve">, but </w:t>
-      </w:r>
-      <w:r>
-        <w:t xml:space="preserve">the </w:t>
-      </w:r>
-      <w:r>
-        <w:t>SV</w:t>
-      </w:r>
-      <w:r>
-        <w:t xml:space="preserve">s were </w:t>
-      </w:r>
-      <w:r>
-        <w:t>distributed differently</w:t>
-      </w:r>
-      <w:r>
-        <w:t>.</w:t>
-      </w:r>
-      <w:r>
-        <w:t xml:space="preserve"> </w:t>
-      </w:r>
-      <w:r>
-        <w:t xml:space="preserve">Thus, it was possible to </w:t>
-      </w:r>
-      <w:r>
-        <w:t>mimic</w:t>
-      </w:r>
-      <w:r>
-        <w:t xml:space="preserve"> </w:t>
-      </w:r>
-      <w:r>
-        <w:t xml:space="preserve">the </w:t>
-      </w:r>
-      <w:r>
-        <w:t>different sampl</w:t>
-      </w:r>
-      <w:r>
-        <w:t xml:space="preserve">ing </w:t>
-      </w:r>
-      <w:r>
-        <w:t xml:space="preserve">scenarios </w:t>
-      </w:r>
-      <w:r>
-        <w:t>with</w:t>
-      </w:r>
-      <w:r>
-        <w:t xml:space="preserve"> </w:t>
-      </w:r>
-      <w:r>
-        <w:t xml:space="preserve">varying </w:t>
-      </w:r>
-      <w:r>
-        <w:t>types of violations of the representativeness</w:t>
-      </w:r>
-      <w:r>
-        <w:t xml:space="preserve"> and yet perform random sampling</w:t>
-      </w:r>
-      <w:r>
-        <w:t>. After</w:t>
-      </w:r>
-      <w:r>
-        <w:t xml:space="preserve"> drawing the norm samples</w:t>
-      </w:r>
-      <w:r>
-        <w:t xml:space="preserve">, test </w:t>
-      </w:r>
-      <w:r>
-        <w:t>results</w:t>
-      </w:r>
-      <w:r>
-        <w:t xml:space="preserve"> </w:t>
-      </w:r>
-      <w:r>
-        <w:t xml:space="preserve">for </w:t>
-      </w:r>
-      <w:proofErr w:type="gramStart"/>
-      <w:r>
-        <w:t>each individual</w:t>
-      </w:r>
-      <w:proofErr w:type="gramEnd"/>
-      <w:r>
-        <w:t xml:space="preserve"> </w:t>
-      </w:r>
-      <w:r>
-        <w:t xml:space="preserve">were </w:t>
-      </w:r>
-      <w:r>
-        <w:t>simulated</w:t>
-      </w:r>
-      <w:r>
-        <w:t xml:space="preserve"> </w:t>
-      </w:r>
-      <w:r>
-        <w:t xml:space="preserve">by entering the individual’s </w:t>
-      </w:r>
-      <w:r>
-        <w:rPr>
-          <w:i/>
-          <w:iCs/>
-        </w:rPr>
-        <w:t>z</w:t>
-      </w:r>
-      <w:r>
-        <w:t xml:space="preserve">-standardized </w:t>
-      </w:r>
-      <w:r>
-        <w:t xml:space="preserve">cognitive ability into </w:t>
-      </w:r>
-      <w:r>
-        <w:t xml:space="preserve">a </w:t>
-      </w:r>
-      <w:r>
-        <w:t>one-parameter logistic (</w:t>
-      </w:r>
-      <w:r>
-        <w:t>1-PL</w:t>
-      </w:r>
-      <w:r>
-        <w:t>)</w:t>
-      </w:r>
-      <w:r>
-        <w:t xml:space="preserve"> model. The fictitious test </w:t>
-      </w:r>
-      <w:r>
-        <w:t xml:space="preserve">scale </w:t>
-      </w:r>
-      <w:r>
-        <w:t xml:space="preserve">contained </w:t>
-      </w:r>
-      <w:r>
-        <w:t>31 test items</w:t>
-      </w:r>
-      <w:r>
-        <w:t xml:space="preserve">, with </w:t>
-      </w:r>
-      <w:r>
-        <w:t xml:space="preserve">the </w:t>
-      </w:r>
-      <w:r>
-        <w:t xml:space="preserve">item difficulties </w:t>
-      </w:r>
-      <w:r>
-        <w:t>covering the whole ability range</w:t>
-      </w:r>
-      <w:r>
-        <w:t xml:space="preserve">. </w:t>
+      <w:commentRangeEnd w:id="44"/>
+      <w:r>
+        <w:rPr>
+          <w:rStyle w:val="CommentReference"/>
+        </w:rPr>
+        <w:commentReference w:id="44"/>
+      </w:r>
+      <w:r>
+        <w:t xml:space="preserve"> </w:t>
       </w:r>
       <w:r>
         <w:t xml:space="preserve">We subsequently applied </w:t>
@@ -5403,13 +5668,27 @@
         <w:t>test results of the</w:t>
       </w:r>
       <w:r>
-        <w:t xml:space="preserve"> entire </w:t>
+        <w:t xml:space="preserve"> </w:t>
+      </w:r>
+      <w:commentRangeStart w:id="45"/>
+      <w:r>
+        <w:t xml:space="preserve">entire </w:t>
       </w:r>
       <w:r>
         <w:t>reference population</w:t>
       </w:r>
       <w:r>
-        <w:t xml:space="preserve"> instead of small norm samples</w:t>
+        <w:t xml:space="preserve"> </w:t>
+      </w:r>
+      <w:commentRangeEnd w:id="45"/>
+      <w:r>
+        <w:rPr>
+          <w:rStyle w:val="CommentReference"/>
+        </w:rPr>
+        <w:commentReference w:id="45"/>
+      </w:r>
+      <w:r>
+        <w:t>instead of small norm samples</w:t>
       </w:r>
       <w:r>
         <w:t xml:space="preserve"> only</w:t>
@@ -5593,6 +5872,7 @@
       <w:r>
         <w:t xml:space="preserve"> was influenced by </w:t>
       </w:r>
+      <w:commentRangeStart w:id="46"/>
       <w:r>
         <w:t xml:space="preserve">three </w:t>
       </w:r>
@@ -5602,6 +5882,13 @@
       <w:r>
         <w:t xml:space="preserve"> SVs</w:t>
       </w:r>
+      <w:commentRangeEnd w:id="46"/>
+      <w:r>
+        <w:rPr>
+          <w:rStyle w:val="CommentReference"/>
+        </w:rPr>
+        <w:commentReference w:id="46"/>
+      </w:r>
       <w:r>
         <w:t xml:space="preserve">, each of which </w:t>
       </w:r>
@@ -5620,6 +5907,7 @@
       <w:r>
         <w:t xml:space="preserve"> </w:t>
       </w:r>
+      <w:commentRangeStart w:id="47"/>
       <w:r>
         <w:t xml:space="preserve">In all SVs, level 1 </w:t>
       </w:r>
@@ -5637,6 +5925,13 @@
       </w:r>
       <w:r>
         <w:t>erage, level 2 represented average mean performance and level 3 represented below-average performance.</w:t>
+      </w:r>
+      <w:commentRangeEnd w:id="47"/>
+      <w:r>
+        <w:rPr>
+          <w:rStyle w:val="CommentReference"/>
+        </w:rPr>
+        <w:commentReference w:id="47"/>
       </w:r>
     </w:p>
     <w:p>
@@ -6287,6 +6582,7 @@
       <w:pPr>
         <w:jc w:val="right"/>
       </w:pPr>
+      <w:commentRangeStart w:id="48"/>
       <m:oMath>
         <m:r>
           <w:rPr>
@@ -6630,6 +6926,13 @@
       <w:r>
         <w:t xml:space="preserve">                                                                     (1)</w:t>
       </w:r>
+      <w:commentRangeEnd w:id="48"/>
+      <w:r>
+        <w:rPr>
+          <w:rStyle w:val="CommentReference"/>
+        </w:rPr>
+        <w:commentReference w:id="48"/>
+      </w:r>
     </w:p>
     <w:p>
       <w:r>
@@ -6662,7 +6965,7 @@
                     <pic:cNvPicPr/>
                   </pic:nvPicPr>
                   <pic:blipFill>
-                    <a:blip r:embed="rId8" cstate="print">
+                    <a:blip r:embed="rId12" cstate="print">
                       <a:extLst>
                         <a:ext uri="{28A0092B-C50C-407E-A947-70E740481C1C}">
                           <a14:useLocalDpi xmlns:a14="http://schemas.microsoft.com/office/drawing/2010/main" val="0"/>
@@ -7992,11 +8295,19 @@
       <w:r>
         <w:t xml:space="preserve">, so that the </w:t>
       </w:r>
+      <w:commentRangeStart w:id="49"/>
       <w:r>
         <w:t>whole performance range</w:t>
       </w:r>
       <w:r>
         <w:t xml:space="preserve"> was covered</w:t>
+      </w:r>
+      <w:commentRangeEnd w:id="49"/>
+      <w:r>
+        <w:rPr>
+          <w:rStyle w:val="CommentReference"/>
+        </w:rPr>
+        <w:commentReference w:id="49"/>
       </w:r>
       <w:r>
         <w:t xml:space="preserve">. </w:t>
@@ -9198,6 +9509,11 @@
       <w:pPr>
         <w:pStyle w:val="Heading3"/>
       </w:pPr>
+      <w:ins w:id="50" w:author="David Herzberg" w:date="2022-05-05T16:32:00Z">
+        <w:r>
+          <w:t>START HERE</w:t>
+        </w:r>
+      </w:ins>
       <w:r>
         <w:t>Best estimate of IQ score</w:t>
       </w:r>
@@ -10962,7 +11278,7 @@
                     <pic:cNvPicPr/>
                   </pic:nvPicPr>
                   <pic:blipFill>
-                    <a:blip r:embed="rId9" cstate="print">
+                    <a:blip r:embed="rId13" cstate="print">
                       <a:extLst>
                         <a:ext uri="{28A0092B-C50C-407E-A947-70E740481C1C}">
                           <a14:useLocalDpi xmlns:a14="http://schemas.microsoft.com/office/drawing/2010/main" val="0"/>
@@ -11029,7 +11345,7 @@
                     <pic:cNvPicPr/>
                   </pic:nvPicPr>
                   <pic:blipFill>
-                    <a:blip r:embed="rId10" cstate="print">
+                    <a:blip r:embed="rId14" cstate="print">
                       <a:extLst>
                         <a:ext uri="{28A0092B-C50C-407E-A947-70E740481C1C}">
                           <a14:useLocalDpi xmlns:a14="http://schemas.microsoft.com/office/drawing/2010/main" val="0"/>
@@ -11098,7 +11414,7 @@
       <w:r>
         <w:t xml:space="preserve"> </w:t>
       </w:r>
-      <w:bookmarkStart w:id="2" w:name="_Hlk100502694"/>
+      <w:bookmarkStart w:id="51" w:name="_Hlk100502694"/>
       <w:r>
         <w:rPr>
           <w:i/>
@@ -11127,7 +11443,7 @@
       <w:r>
         <w:t xml:space="preserve"> represent 95% confidence intervals.</w:t>
       </w:r>
-      <w:bookmarkEnd w:id="2"/>
+      <w:bookmarkEnd w:id="51"/>
     </w:p>
     <w:p>
       <w:pPr>
@@ -11976,7 +12292,7 @@
                     <pic:cNvPicPr/>
                   </pic:nvPicPr>
                   <pic:blipFill>
-                    <a:blip r:embed="rId11" cstate="print">
+                    <a:blip r:embed="rId15" cstate="print">
                       <a:extLst>
                         <a:ext uri="{28A0092B-C50C-407E-A947-70E740481C1C}">
                           <a14:useLocalDpi xmlns:a14="http://schemas.microsoft.com/office/drawing/2010/main" val="0"/>
@@ -12114,7 +12430,7 @@
                     <pic:cNvPicPr/>
                   </pic:nvPicPr>
                   <pic:blipFill>
-                    <a:blip r:embed="rId12" cstate="print">
+                    <a:blip r:embed="rId16" cstate="print">
                       <a:extLst>
                         <a:ext uri="{28A0092B-C50C-407E-A947-70E740481C1C}">
                           <a14:useLocalDpi xmlns:a14="http://schemas.microsoft.com/office/drawing/2010/main" val="0"/>
@@ -17978,7 +18294,7 @@
     <w:p>
       <w:pPr>
         <w:sectPr>
-          <w:footerReference w:type="default" r:id="rId13"/>
+          <w:footerReference w:type="default" r:id="rId17"/>
           <w:type w:val="continuous"/>
           <w:pgSz w:w="11907" w:h="16840" w:code="9"/>
           <w:pgMar w:top="1440" w:right="1440" w:bottom="1440" w:left="1440" w:header="709" w:footer="283" w:gutter="0"/>
@@ -19448,6 +19764,244 @@
     </w:sectPr>
   </w:body>
 </w:document>
+</file>
+
+<file path=word/comments.xml><?xml version="1.0" encoding="utf-8"?>
+<w:comments xmlns:wpc="http://schemas.microsoft.com/office/word/2010/wordprocessingCanvas" xmlns:cx="http://schemas.microsoft.com/office/drawing/2014/chartex" xmlns:cx1="http://schemas.microsoft.com/office/drawing/2015/9/8/chartex" xmlns:cx2="http://schemas.microsoft.com/office/drawing/2015/10/21/chartex" xmlns:cx3="http://schemas.microsoft.com/office/drawing/2016/5/9/chartex" xmlns:cx4="http://schemas.microsoft.com/office/drawing/2016/5/10/chartex" xmlns:cx5="http://schemas.microsoft.com/office/drawing/2016/5/11/chartex" xmlns:cx6="http://schemas.microsoft.com/office/drawing/2016/5/12/chartex" xmlns:cx7="http://schemas.microsoft.com/office/drawing/2016/5/13/chartex" xmlns:cx8="http://schemas.microsoft.com/office/drawing/2016/5/14/chartex" xmlns:mc="http://schemas.openxmlformats.org/markup-compatibility/2006" xmlns:aink="http://schemas.microsoft.com/office/drawing/2016/ink" xmlns:am3d="http://schemas.microsoft.com/office/drawing/2017/model3d" xmlns:o="urn:schemas-microsoft-com:office:office" xmlns:oel="http://schemas.microsoft.com/office/2019/extlst" xmlns:r="http://schemas.openxmlformats.org/officeDocument/2006/relationships" xmlns:m="http://schemas.openxmlformats.org/officeDocument/2006/math" xmlns:v="urn:schemas-microsoft-com:vml" xmlns:wp14="http://schemas.microsoft.com/office/word/2010/wordprocessingDrawing" xmlns:wp="http://schemas.openxmlformats.org/drawingml/2006/wordprocessingDrawing" xmlns:w10="urn:schemas-microsoft-com:office:word" xmlns:w="http://schemas.openxmlformats.org/wordprocessingml/2006/main" xmlns:w14="http://schemas.microsoft.com/office/word/2010/wordml" xmlns:w15="http://schemas.microsoft.com/office/word/2012/wordml" xmlns:w16cex="http://schemas.microsoft.com/office/word/2018/wordml/cex" xmlns:w16cid="http://schemas.microsoft.com/office/word/2016/wordml/cid" xmlns:w16="http://schemas.microsoft.com/office/word/2018/wordml" xmlns:w16sdtdh="http://schemas.microsoft.com/office/word/2020/wordml/sdtdatahash" xmlns:w16se="http://schemas.microsoft.com/office/word/2015/wordml/symex" xmlns:wpg="http://schemas.microsoft.com/office/word/2010/wordprocessingGroup" xmlns:wpi="http://schemas.microsoft.com/office/word/2010/wordprocessingInk" xmlns:wne="http://schemas.microsoft.com/office/word/2006/wordml" xmlns:wps="http://schemas.microsoft.com/office/word/2010/wordprocessingShape" mc:Ignorable="w14 w15 w16se w16cid w16 w16cex w16sdtdh wp14">
+  <w:comment w:id="35" w:author="David Herzberg" w:date="2022-05-04T13:54:00Z" w:initials="DH">
+    <w:p>
+      <w:pPr>
+        <w:pStyle w:val="CommentText"/>
+      </w:pPr>
+      <w:r>
+        <w:rPr>
+          <w:rStyle w:val="CommentReference"/>
+        </w:rPr>
+        <w:annotationRef/>
+      </w:r>
+      <w:r>
+        <w:t>My suggestion is that we use “normative” instead of “norm” as a modifier, throughout.</w:t>
+      </w:r>
+    </w:p>
+  </w:comment>
+  <w:comment w:id="39" w:author="David Herzberg" w:date="2022-05-04T15:52:00Z" w:initials="DH">
+    <w:p>
+      <w:pPr>
+        <w:pStyle w:val="CommentText"/>
+      </w:pPr>
+      <w:r>
+        <w:rPr>
+          <w:rStyle w:val="CommentReference"/>
+        </w:rPr>
+        <w:annotationRef/>
+      </w:r>
+      <w:r>
+        <w:t>Can we find a more recent reference to support this point?</w:t>
+      </w:r>
+    </w:p>
+  </w:comment>
+  <w:comment w:id="40" w:author="David Herzberg" w:date="2022-05-04T16:55:00Z" w:initials="DH">
+    <w:p>
+      <w:pPr>
+        <w:pStyle w:val="CommentText"/>
+      </w:pPr>
+      <w:r>
+        <w:rPr>
+          <w:rStyle w:val="CommentReference"/>
+        </w:rPr>
+        <w:annotationRef/>
+      </w:r>
+      <w:r>
+        <w:t>Suggest presenting the six sampling scenarios in tabular, as opposed to narrative, format</w:t>
+      </w:r>
+    </w:p>
+  </w:comment>
+  <w:comment w:id="41" w:author="David Herzberg" w:date="2022-05-04T17:00:00Z" w:initials="DH">
+    <w:p>
+      <w:pPr>
+        <w:pStyle w:val="CommentText"/>
+      </w:pPr>
+      <w:r>
+        <w:rPr>
+          <w:rStyle w:val="CommentReference"/>
+        </w:rPr>
+        <w:annotationRef/>
+      </w:r>
+      <w:r>
+        <w:t>Need a clearer definition of “bias” as used in this context</w:t>
+      </w:r>
+    </w:p>
+    <w:p>
+      <w:pPr>
+        <w:pStyle w:val="CommentText"/>
+        <w:ind w:firstLine="0"/>
+      </w:pPr>
+    </w:p>
+  </w:comment>
+  <w:comment w:id="44" w:author="David Herzberg" w:date="2022-05-05T09:41:00Z" w:initials="DH">
+    <w:p>
+      <w:pPr>
+        <w:pStyle w:val="CommentText"/>
+      </w:pPr>
+      <w:r>
+        <w:rPr>
+          <w:rStyle w:val="CommentReference"/>
+        </w:rPr>
+        <w:annotationRef/>
+      </w:r>
+      <w:r>
+        <w:t xml:space="preserve">State this concept more clearly “that </w:t>
+      </w:r>
+      <w:proofErr w:type="gramStart"/>
+      <w:r>
+        <w:t>is,  . . .</w:t>
+      </w:r>
+      <w:proofErr w:type="gramEnd"/>
+      <w:r>
+        <w:t>”</w:t>
+      </w:r>
+    </w:p>
+  </w:comment>
+  <w:comment w:id="45" w:author="David Herzberg" w:date="2022-05-05T09:47:00Z" w:initials="DH">
+    <w:p>
+      <w:pPr>
+        <w:pStyle w:val="CommentText"/>
+      </w:pPr>
+      <w:r>
+        <w:rPr>
+          <w:rStyle w:val="CommentReference"/>
+        </w:rPr>
+        <w:annotationRef/>
+      </w:r>
+      <w:r>
+        <w:t>Presumably this was a simulated population – what was the size?</w:t>
+      </w:r>
+    </w:p>
+  </w:comment>
+  <w:comment w:id="46" w:author="David Herzberg" w:date="2022-05-05T10:45:00Z" w:initials="DH">
+    <w:p>
+      <w:pPr>
+        <w:pStyle w:val="CommentText"/>
+      </w:pPr>
+      <w:r>
+        <w:rPr>
+          <w:rStyle w:val="CommentReference"/>
+        </w:rPr>
+        <w:annotationRef/>
+      </w:r>
+      <w:r>
+        <w:t>I think we need to give these at least placeholder names. It will make the manuscript more</w:t>
+      </w:r>
+      <w:r>
+        <w:t xml:space="preserve"> readable. Let’s name the levels as well. Right </w:t>
+      </w:r>
+      <w:proofErr w:type="gramStart"/>
+      <w:r>
+        <w:t>now</w:t>
+      </w:r>
+      <w:proofErr w:type="gramEnd"/>
+      <w:r>
+        <w:t xml:space="preserve"> it’s cryptic, and that makes it harder to follow.</w:t>
+      </w:r>
+    </w:p>
+  </w:comment>
+  <w:comment w:id="47" w:author="David Herzberg" w:date="2022-05-05T14:51:00Z" w:initials="DH">
+    <w:p>
+      <w:pPr>
+        <w:pStyle w:val="CommentText"/>
+      </w:pPr>
+      <w:r>
+        <w:rPr>
+          <w:rStyle w:val="CommentReference"/>
+        </w:rPr>
+        <w:annotationRef/>
+      </w:r>
+      <w:r>
+        <w:t xml:space="preserve">From this it seems that SV level is confounded with </w:t>
+      </w:r>
+      <w:r>
+        <w:t>level of performance on the cognitive measure.</w:t>
+      </w:r>
+    </w:p>
+  </w:comment>
+  <w:comment w:id="48" w:author="David Herzberg" w:date="2022-05-05T14:54:00Z" w:initials="DH">
+    <w:p>
+      <w:pPr>
+        <w:pStyle w:val="CommentText"/>
+      </w:pPr>
+      <w:r>
+        <w:rPr>
+          <w:rStyle w:val="CommentReference"/>
+        </w:rPr>
+        <w:annotationRef/>
+      </w:r>
+      <w:r>
+        <w:t>How is this equation derived?</w:t>
+      </w:r>
+    </w:p>
+  </w:comment>
+  <w:comment w:id="49" w:author="David Herzberg" w:date="2022-05-05T15:07:00Z" w:initials="DH">
+    <w:p>
+      <w:pPr>
+        <w:pStyle w:val="CommentText"/>
+      </w:pPr>
+      <w:r>
+        <w:rPr>
+          <w:rStyle w:val="CommentReference"/>
+        </w:rPr>
+        <w:annotationRef/>
+      </w:r>
+      <w:r>
+        <w:t>What is the separate definition of “whole performance range”?</w:t>
+      </w:r>
+    </w:p>
+  </w:comment>
+</w:comments>
+</file>
+
+<file path=word/commentsExtended.xml><?xml version="1.0" encoding="utf-8"?>
+<w15:commentsEx xmlns:wpc="http://schemas.microsoft.com/office/word/2010/wordprocessingCanvas" xmlns:cx="http://schemas.microsoft.com/office/drawing/2014/chartex" xmlns:cx1="http://schemas.microsoft.com/office/drawing/2015/9/8/chartex" xmlns:cx2="http://schemas.microsoft.com/office/drawing/2015/10/21/chartex" xmlns:cx3="http://schemas.microsoft.com/office/drawing/2016/5/9/chartex" xmlns:cx4="http://schemas.microsoft.com/office/drawing/2016/5/10/chartex" xmlns:cx5="http://schemas.microsoft.com/office/drawing/2016/5/11/chartex" xmlns:cx6="http://schemas.microsoft.com/office/drawing/2016/5/12/chartex" xmlns:cx7="http://schemas.microsoft.com/office/drawing/2016/5/13/chartex" xmlns:cx8="http://schemas.microsoft.com/office/drawing/2016/5/14/chartex" xmlns:mc="http://schemas.openxmlformats.org/markup-compatibility/2006" xmlns:aink="http://schemas.microsoft.com/office/drawing/2016/ink" xmlns:am3d="http://schemas.microsoft.com/office/drawing/2017/model3d" xmlns:o="urn:schemas-microsoft-com:office:office" xmlns:oel="http://schemas.microsoft.com/office/2019/extlst" xmlns:r="http://schemas.openxmlformats.org/officeDocument/2006/relationships" xmlns:m="http://schemas.openxmlformats.org/officeDocument/2006/math" xmlns:v="urn:schemas-microsoft-com:vml" xmlns:wp14="http://schemas.microsoft.com/office/word/2010/wordprocessingDrawing" xmlns:wp="http://schemas.openxmlformats.org/drawingml/2006/wordprocessingDrawing" xmlns:w10="urn:schemas-microsoft-com:office:word" xmlns:w="http://schemas.openxmlformats.org/wordprocessingml/2006/main" xmlns:w14="http://schemas.microsoft.com/office/word/2010/wordml" xmlns:w15="http://schemas.microsoft.com/office/word/2012/wordml" xmlns:w16cex="http://schemas.microsoft.com/office/word/2018/wordml/cex" xmlns:w16cid="http://schemas.microsoft.com/office/word/2016/wordml/cid" xmlns:w16="http://schemas.microsoft.com/office/word/2018/wordml" xmlns:w16sdtdh="http://schemas.microsoft.com/office/word/2020/wordml/sdtdatahash" xmlns:w16se="http://schemas.microsoft.com/office/word/2015/wordml/symex" xmlns:wpg="http://schemas.microsoft.com/office/word/2010/wordprocessingGroup" xmlns:wpi="http://schemas.microsoft.com/office/word/2010/wordprocessingInk" xmlns:wne="http://schemas.microsoft.com/office/word/2006/wordml" xmlns:wps="http://schemas.microsoft.com/office/word/2010/wordprocessingShape" mc:Ignorable="w14 w15 w16se w16cid w16 w16cex w16sdtdh wp14">
+  <w15:commentEx w15:paraId="6889BCC4" w15:done="0"/>
+  <w15:commentEx w15:paraId="33C40C2D" w15:done="0"/>
+  <w15:commentEx w15:paraId="666F2058" w15:done="0"/>
+  <w15:commentEx w15:paraId="31953D3A" w15:done="0"/>
+  <w15:commentEx w15:paraId="6CC36529" w15:done="0"/>
+  <w15:commentEx w15:paraId="766A2697" w15:done="0"/>
+  <w15:commentEx w15:paraId="748EB642" w15:done="0"/>
+  <w15:commentEx w15:paraId="79A0B811" w15:done="0"/>
+  <w15:commentEx w15:paraId="7CA43AC3" w15:done="0"/>
+  <w15:commentEx w15:paraId="21FE4B96" w15:done="0"/>
+</w15:commentsEx>
+</file>
+
+<file path=word/commentsExtensible.xml><?xml version="1.0" encoding="utf-8"?>
+<w16cex:commentsExtensible xmlns:wpc="http://schemas.microsoft.com/office/word/2010/wordprocessingCanvas" xmlns:cx="http://schemas.microsoft.com/office/drawing/2014/chartex" xmlns:cx1="http://schemas.microsoft.com/office/drawing/2015/9/8/chartex" xmlns:cx2="http://schemas.microsoft.com/office/drawing/2015/10/21/chartex" xmlns:cx3="http://schemas.microsoft.com/office/drawing/2016/5/9/chartex" xmlns:cx4="http://schemas.microsoft.com/office/drawing/2016/5/10/chartex" xmlns:cx5="http://schemas.microsoft.com/office/drawing/2016/5/11/chartex" xmlns:cx6="http://schemas.microsoft.com/office/drawing/2016/5/12/chartex" xmlns:cx7="http://schemas.microsoft.com/office/drawing/2016/5/13/chartex" xmlns:cx8="http://schemas.microsoft.com/office/drawing/2016/5/14/chartex" xmlns:mc="http://schemas.openxmlformats.org/markup-compatibility/2006" xmlns:aink="http://schemas.microsoft.com/office/drawing/2016/ink" xmlns:am3d="http://schemas.microsoft.com/office/drawing/2017/model3d" xmlns:o="urn:schemas-microsoft-com:office:office" xmlns:oel="http://schemas.microsoft.com/office/2019/extlst" xmlns:r="http://schemas.openxmlformats.org/officeDocument/2006/relationships" xmlns:m="http://schemas.openxmlformats.org/officeDocument/2006/math" xmlns:v="urn:schemas-microsoft-com:vml" xmlns:wp14="http://schemas.microsoft.com/office/word/2010/wordprocessingDrawing" xmlns:wp="http://schemas.openxmlformats.org/drawingml/2006/wordprocessingDrawing" xmlns:w10="urn:schemas-microsoft-com:office:word" xmlns:w="http://schemas.openxmlformats.org/wordprocessingml/2006/main" xmlns:w14="http://schemas.microsoft.com/office/word/2010/wordml" xmlns:w15="http://schemas.microsoft.com/office/word/2012/wordml" xmlns:w16cex="http://schemas.microsoft.com/office/word/2018/wordml/cex" xmlns:w16cid="http://schemas.microsoft.com/office/word/2016/wordml/cid" xmlns:w16="http://schemas.microsoft.com/office/word/2018/wordml" xmlns:w16sdtdh="http://schemas.microsoft.com/office/word/2020/wordml/sdtdatahash" xmlns:w16se="http://schemas.microsoft.com/office/word/2015/wordml/symex" xmlns:wpg="http://schemas.microsoft.com/office/word/2010/wordprocessingGroup" xmlns:wpi="http://schemas.microsoft.com/office/word/2010/wordprocessingInk" xmlns:wne="http://schemas.microsoft.com/office/word/2006/wordml" xmlns:wps="http://schemas.microsoft.com/office/word/2010/wordprocessingShape" mc:Ignorable="w14 w15 w16se w16cid w16 w16cex w16sdtdh wp14">
+  <w16cex:commentExtensible w16cex:durableId="261D0402" w16cex:dateUtc="2022-05-04T20:54:00Z"/>
+  <w16cex:commentExtensible w16cex:durableId="261D1FA2" w16cex:dateUtc="2022-05-04T22:52:00Z"/>
+  <w16cex:commentExtensible w16cex:durableId="261D2E74" w16cex:dateUtc="2022-05-04T23:55:00Z"/>
+  <w16cex:commentExtensible w16cex:durableId="261D2F9D" w16cex:dateUtc="2022-05-05T00:00:00Z"/>
+  <w16cex:commentExtensible w16cex:durableId="261E1A2D" w16cex:dateUtc="2022-05-05T16:41:00Z"/>
+  <w16cex:commentExtensible w16cex:durableId="261E1B9A" w16cex:dateUtc="2022-05-05T16:47:00Z"/>
+  <w16cex:commentExtensible w16cex:durableId="261E2937" w16cex:dateUtc="2022-05-05T17:45:00Z"/>
+  <w16cex:commentExtensible w16cex:durableId="261E62D4" w16cex:dateUtc="2022-05-05T21:51:00Z"/>
+  <w16cex:commentExtensible w16cex:durableId="261E63BF" w16cex:dateUtc="2022-05-05T21:54:00Z"/>
+  <w16cex:commentExtensible w16cex:durableId="261E66BD" w16cex:dateUtc="2022-05-05T22:07:00Z"/>
+</w16cex:commentsExtensible>
+</file>
+
+<file path=word/commentsIds.xml><?xml version="1.0" encoding="utf-8"?>
+<w16cid:commentsIds xmlns:wpc="http://schemas.microsoft.com/office/word/2010/wordprocessingCanvas" xmlns:cx="http://schemas.microsoft.com/office/drawing/2014/chartex" xmlns:cx1="http://schemas.microsoft.com/office/drawing/2015/9/8/chartex" xmlns:cx2="http://schemas.microsoft.com/office/drawing/2015/10/21/chartex" xmlns:cx3="http://schemas.microsoft.com/office/drawing/2016/5/9/chartex" xmlns:cx4="http://schemas.microsoft.com/office/drawing/2016/5/10/chartex" xmlns:cx5="http://schemas.microsoft.com/office/drawing/2016/5/11/chartex" xmlns:cx6="http://schemas.microsoft.com/office/drawing/2016/5/12/chartex" xmlns:cx7="http://schemas.microsoft.com/office/drawing/2016/5/13/chartex" xmlns:cx8="http://schemas.microsoft.com/office/drawing/2016/5/14/chartex" xmlns:mc="http://schemas.openxmlformats.org/markup-compatibility/2006" xmlns:aink="http://schemas.microsoft.com/office/drawing/2016/ink" xmlns:am3d="http://schemas.microsoft.com/office/drawing/2017/model3d" xmlns:o="urn:schemas-microsoft-com:office:office" xmlns:oel="http://schemas.microsoft.com/office/2019/extlst" xmlns:r="http://schemas.openxmlformats.org/officeDocument/2006/relationships" xmlns:m="http://schemas.openxmlformats.org/officeDocument/2006/math" xmlns:v="urn:schemas-microsoft-com:vml" xmlns:wp14="http://schemas.microsoft.com/office/word/2010/wordprocessingDrawing" xmlns:wp="http://schemas.openxmlformats.org/drawingml/2006/wordprocessingDrawing" xmlns:w10="urn:schemas-microsoft-com:office:word" xmlns:w="http://schemas.openxmlformats.org/wordprocessingml/2006/main" xmlns:w14="http://schemas.microsoft.com/office/word/2010/wordml" xmlns:w15="http://schemas.microsoft.com/office/word/2012/wordml" xmlns:w16cex="http://schemas.microsoft.com/office/word/2018/wordml/cex" xmlns:w16cid="http://schemas.microsoft.com/office/word/2016/wordml/cid" xmlns:w16="http://schemas.microsoft.com/office/word/2018/wordml" xmlns:w16sdtdh="http://schemas.microsoft.com/office/word/2020/wordml/sdtdatahash" xmlns:w16se="http://schemas.microsoft.com/office/word/2015/wordml/symex" xmlns:wpg="http://schemas.microsoft.com/office/word/2010/wordprocessingGroup" xmlns:wpi="http://schemas.microsoft.com/office/word/2010/wordprocessingInk" xmlns:wne="http://schemas.microsoft.com/office/word/2006/wordml" xmlns:wps="http://schemas.microsoft.com/office/word/2010/wordprocessingShape" mc:Ignorable="w14 w15 w16se w16cid w16 w16cex w16sdtdh wp14">
+  <w16cid:commentId w16cid:paraId="6889BCC4" w16cid:durableId="261D0402"/>
+  <w16cid:commentId w16cid:paraId="33C40C2D" w16cid:durableId="261D1FA2"/>
+  <w16cid:commentId w16cid:paraId="666F2058" w16cid:durableId="261D2E74"/>
+  <w16cid:commentId w16cid:paraId="31953D3A" w16cid:durableId="261D2F9D"/>
+  <w16cid:commentId w16cid:paraId="6CC36529" w16cid:durableId="261E1A2D"/>
+  <w16cid:commentId w16cid:paraId="766A2697" w16cid:durableId="261E1B9A"/>
+  <w16cid:commentId w16cid:paraId="748EB642" w16cid:durableId="261E2937"/>
+  <w16cid:commentId w16cid:paraId="79A0B811" w16cid:durableId="261E62D4"/>
+  <w16cid:commentId w16cid:paraId="7CA43AC3" w16cid:durableId="261E63BF"/>
+  <w16cid:commentId w16cid:paraId="21FE4B96" w16cid:durableId="261E66BD"/>
+</w16cid:commentsIds>
 </file>
 
 <file path=word/endnotes.xml><?xml version="1.0" encoding="utf-8"?>
@@ -21057,6 +21611,14 @@
     <w:abstractNumId w:val="12"/>
   </w:num>
 </w:numbering>
+</file>
+
+<file path=word/people.xml><?xml version="1.0" encoding="utf-8"?>
+<w15:people xmlns:wpc="http://schemas.microsoft.com/office/word/2010/wordprocessingCanvas" xmlns:cx="http://schemas.microsoft.com/office/drawing/2014/chartex" xmlns:cx1="http://schemas.microsoft.com/office/drawing/2015/9/8/chartex" xmlns:cx2="http://schemas.microsoft.com/office/drawing/2015/10/21/chartex" xmlns:cx3="http://schemas.microsoft.com/office/drawing/2016/5/9/chartex" xmlns:cx4="http://schemas.microsoft.com/office/drawing/2016/5/10/chartex" xmlns:cx5="http://schemas.microsoft.com/office/drawing/2016/5/11/chartex" xmlns:cx6="http://schemas.microsoft.com/office/drawing/2016/5/12/chartex" xmlns:cx7="http://schemas.microsoft.com/office/drawing/2016/5/13/chartex" xmlns:cx8="http://schemas.microsoft.com/office/drawing/2016/5/14/chartex" xmlns:mc="http://schemas.openxmlformats.org/markup-compatibility/2006" xmlns:aink="http://schemas.microsoft.com/office/drawing/2016/ink" xmlns:am3d="http://schemas.microsoft.com/office/drawing/2017/model3d" xmlns:o="urn:schemas-microsoft-com:office:office" xmlns:oel="http://schemas.microsoft.com/office/2019/extlst" xmlns:r="http://schemas.openxmlformats.org/officeDocument/2006/relationships" xmlns:m="http://schemas.openxmlformats.org/officeDocument/2006/math" xmlns:v="urn:schemas-microsoft-com:vml" xmlns:wp14="http://schemas.microsoft.com/office/word/2010/wordprocessingDrawing" xmlns:wp="http://schemas.openxmlformats.org/drawingml/2006/wordprocessingDrawing" xmlns:w10="urn:schemas-microsoft-com:office:word" xmlns:w="http://schemas.openxmlformats.org/wordprocessingml/2006/main" xmlns:w14="http://schemas.microsoft.com/office/word/2010/wordml" xmlns:w15="http://schemas.microsoft.com/office/word/2012/wordml" xmlns:w16cex="http://schemas.microsoft.com/office/word/2018/wordml/cex" xmlns:w16cid="http://schemas.microsoft.com/office/word/2016/wordml/cid" xmlns:w16="http://schemas.microsoft.com/office/word/2018/wordml" xmlns:w16sdtdh="http://schemas.microsoft.com/office/word/2020/wordml/sdtdatahash" xmlns:w16se="http://schemas.microsoft.com/office/word/2015/wordml/symex" xmlns:wpg="http://schemas.microsoft.com/office/word/2010/wordprocessingGroup" xmlns:wpi="http://schemas.microsoft.com/office/word/2010/wordprocessingInk" xmlns:wne="http://schemas.microsoft.com/office/word/2006/wordml" xmlns:wps="http://schemas.microsoft.com/office/word/2010/wordprocessingShape" mc:Ignorable="w14 w15 w16se w16cid w16 w16cex w16sdtdh wp14">
+  <w15:person w15:author="David Herzberg">
+    <w15:presenceInfo w15:providerId="AD" w15:userId="S::dherzberg@wpspublish.com::fb302c3e-d55e-425e-aed5-9c55cdf4ea44"/>
+  </w15:person>
+</w15:people>
 </file>
 
 <file path=word/styles.xml><?xml version="1.0" encoding="utf-8"?>

</xml_diff>